<commit_message>
Update of Postman Collections
Added the newly available CSL and PAL collections.
Added a few defaults and samples to some of the requests.
heavily updated the references in the PowerBI sample to connect to the latest API areas.
</commit_message>
<xml_diff>
--- a/API_Essentials/CTCReportingAPI_PostmanSetup/How to Setup Postman for CTC CMS API Testing.docx
+++ b/API_Essentials/CTCReportingAPI_PostmanSetup/How to Setup Postman for CTC CMS API Testing.docx
@@ -117,13 +117,19 @@
         <w:t>iles</w:t>
       </w:r>
       <w:r>
-        <w:t xml:space="preserve"> and import the </w:t>
+        <w:t xml:space="preserve"> and import </w:t>
+      </w:r>
+      <w:r>
+        <w:t xml:space="preserve">all </w:t>
       </w:r>
       <w:proofErr w:type="spellStart"/>
       <w:r>
-        <w:t>Collection.json</w:t>
+        <w:t>json</w:t>
       </w:r>
       <w:proofErr w:type="spellEnd"/>
+      <w:r>
+        <w:t xml:space="preserve"> files</w:t>
+      </w:r>
     </w:p>
     <w:p>
       <w:pPr>
@@ -134,10 +140,10 @@
           <w:noProof/>
         </w:rPr>
         <w:drawing>
-          <wp:inline distT="0" distB="0" distL="0" distR="0" wp14:anchorId="0D0A4387" wp14:editId="2801881C">
-            <wp:extent cx="4166558" cy="2945970"/>
-            <wp:effectExtent l="0" t="0" r="5715" b="6985"/>
-            <wp:docPr id="1" name="Picture 1"/>
+          <wp:inline distT="0" distB="0" distL="0" distR="0" wp14:anchorId="57ACD739" wp14:editId="0AABF852">
+            <wp:extent cx="4280400" cy="3056400"/>
+            <wp:effectExtent l="0" t="0" r="6350" b="0"/>
+            <wp:docPr id="1" name="Picture 1" descr="Graphical user interface, website&#10;&#10;Description automatically generated"/>
             <wp:cNvGraphicFramePr>
               <a:graphicFrameLocks xmlns:a="http://schemas.openxmlformats.org/drawingml/2006/main" noChangeAspect="1"/>
             </wp:cNvGraphicFramePr>
@@ -145,7 +151,7 @@
               <a:graphicData uri="http://schemas.openxmlformats.org/drawingml/2006/picture">
                 <pic:pic xmlns:pic="http://schemas.openxmlformats.org/drawingml/2006/picture">
                   <pic:nvPicPr>
-                    <pic:cNvPr id="1" name=""/>
+                    <pic:cNvPr id="1" name="Picture 1" descr="Graphical user interface, website&#10;&#10;Description automatically generated"/>
                     <pic:cNvPicPr/>
                   </pic:nvPicPr>
                   <pic:blipFill>
@@ -157,7 +163,7 @@
                   <pic:spPr>
                     <a:xfrm>
                       <a:off x="0" y="0"/>
-                      <a:ext cx="4215219" cy="2980376"/>
+                      <a:ext cx="4280400" cy="3056400"/>
                     </a:xfrm>
                     <a:prstGeom prst="rect">
                       <a:avLst/>
@@ -171,6 +177,11 @@
       </w:r>
     </w:p>
     <w:p>
+      <w:r>
+        <w:br w:type="page"/>
+      </w:r>
+    </w:p>
+    <w:p>
       <w:pPr>
         <w:pStyle w:val="ListParagraph"/>
         <w:numPr>
@@ -179,7 +190,14 @@
         </w:numPr>
       </w:pPr>
       <w:r>
-        <w:t>Confirm the import of the CMS Reporting API v1 by selecting ‘Import’</w:t>
+        <w:lastRenderedPageBreak/>
+        <w:t xml:space="preserve">Confirm the import of the </w:t>
+      </w:r>
+      <w:r>
+        <w:t>Collections and Environment</w:t>
+      </w:r>
+      <w:r>
+        <w:t xml:space="preserve"> by selecting ‘Import’</w:t>
       </w:r>
     </w:p>
     <w:p>
@@ -191,10 +209,10 @@
           <w:noProof/>
         </w:rPr>
         <w:drawing>
-          <wp:inline distT="0" distB="0" distL="0" distR="0" wp14:anchorId="4CFC11CD" wp14:editId="709A4DE5">
-            <wp:extent cx="4968815" cy="1609556"/>
-            <wp:effectExtent l="0" t="0" r="3810" b="0"/>
-            <wp:docPr id="8" name="Picture 8" descr="A screenshot of a computer&#10;&#10;Description automatically generated with medium confidence"/>
+          <wp:inline distT="0" distB="0" distL="0" distR="0" wp14:anchorId="433F2914" wp14:editId="30F4850C">
+            <wp:extent cx="4863600" cy="2692800"/>
+            <wp:effectExtent l="0" t="0" r="0" b="0"/>
+            <wp:docPr id="2" name="Picture 2" descr="A screenshot of a computer&#10;&#10;Description automatically generated with medium confidence"/>
             <wp:cNvGraphicFramePr>
               <a:graphicFrameLocks xmlns:a="http://schemas.openxmlformats.org/drawingml/2006/main" noChangeAspect="1"/>
             </wp:cNvGraphicFramePr>
@@ -202,7 +220,7 @@
               <a:graphicData uri="http://schemas.openxmlformats.org/drawingml/2006/picture">
                 <pic:pic xmlns:pic="http://schemas.openxmlformats.org/drawingml/2006/picture">
                   <pic:nvPicPr>
-                    <pic:cNvPr id="8" name="Picture 8" descr="A screenshot of a computer&#10;&#10;Description automatically generated with medium confidence"/>
+                    <pic:cNvPr id="2" name="Picture 2" descr="A screenshot of a computer&#10;&#10;Description automatically generated with medium confidence"/>
                     <pic:cNvPicPr/>
                   </pic:nvPicPr>
                   <pic:blipFill>
@@ -214,7 +232,7 @@
                   <pic:spPr>
                     <a:xfrm>
                       <a:off x="0" y="0"/>
-                      <a:ext cx="4981738" cy="1613742"/>
+                      <a:ext cx="4863600" cy="2692800"/>
                     </a:xfrm>
                     <a:prstGeom prst="rect">
                       <a:avLst/>
@@ -236,125 +254,10 @@
         </w:numPr>
       </w:pPr>
       <w:r>
-        <w:lastRenderedPageBreak/>
-        <w:t xml:space="preserve">Navigate to </w:t>
-      </w:r>
-      <w:r>
-        <w:t>Environments -&gt; Import -&gt; Choose Files</w:t>
-      </w:r>
-    </w:p>
-    <w:p>
-      <w:pPr>
-        <w:pStyle w:val="ListParagraph"/>
-      </w:pPr>
-      <w:r>
-        <w:rPr>
-          <w:noProof/>
-        </w:rPr>
-        <w:drawing>
-          <wp:inline distT="0" distB="0" distL="0" distR="0" wp14:anchorId="32CB598A" wp14:editId="5DCF6BC4">
-            <wp:extent cx="4129200" cy="2948400"/>
-            <wp:effectExtent l="0" t="0" r="5080" b="4445"/>
-            <wp:docPr id="9" name="Picture 9" descr="A screenshot of a computer&#10;&#10;Description automatically generated with medium confidence"/>
-            <wp:cNvGraphicFramePr>
-              <a:graphicFrameLocks xmlns:a="http://schemas.openxmlformats.org/drawingml/2006/main" noChangeAspect="1"/>
-            </wp:cNvGraphicFramePr>
-            <a:graphic xmlns:a="http://schemas.openxmlformats.org/drawingml/2006/main">
-              <a:graphicData uri="http://schemas.openxmlformats.org/drawingml/2006/picture">
-                <pic:pic xmlns:pic="http://schemas.openxmlformats.org/drawingml/2006/picture">
-                  <pic:nvPicPr>
-                    <pic:cNvPr id="9" name="Picture 9" descr="A screenshot of a computer&#10;&#10;Description automatically generated with medium confidence"/>
-                    <pic:cNvPicPr/>
-                  </pic:nvPicPr>
-                  <pic:blipFill>
-                    <a:blip r:embed="rId9"/>
-                    <a:stretch>
-                      <a:fillRect/>
-                    </a:stretch>
-                  </pic:blipFill>
-                  <pic:spPr>
-                    <a:xfrm>
-                      <a:off x="0" y="0"/>
-                      <a:ext cx="4129200" cy="2948400"/>
-                    </a:xfrm>
-                    <a:prstGeom prst="rect">
-                      <a:avLst/>
-                    </a:prstGeom>
-                  </pic:spPr>
-                </pic:pic>
-              </a:graphicData>
-            </a:graphic>
-          </wp:inline>
-        </w:drawing>
-      </w:r>
-    </w:p>
-    <w:p>
-      <w:pPr>
-        <w:pStyle w:val="ListParagraph"/>
-        <w:numPr>
-          <w:ilvl w:val="0"/>
-          <w:numId w:val="1"/>
-        </w:numPr>
-      </w:pPr>
-      <w:r>
-        <w:t>Confirm the import of the ‘CTCAPI’ Environment</w:t>
-      </w:r>
-    </w:p>
-    <w:p>
-      <w:pPr>
-        <w:pStyle w:val="ListParagraph"/>
-      </w:pPr>
-      <w:r>
-        <w:rPr>
-          <w:noProof/>
-        </w:rPr>
-        <w:drawing>
-          <wp:inline distT="0" distB="0" distL="0" distR="0" wp14:anchorId="51845C36" wp14:editId="796636FC">
-            <wp:extent cx="4852800" cy="1623600"/>
-            <wp:effectExtent l="0" t="0" r="5080" b="0"/>
-            <wp:docPr id="10" name="Picture 10" descr="A screenshot of a computer&#10;&#10;Description automatically generated with medium confidence"/>
-            <wp:cNvGraphicFramePr>
-              <a:graphicFrameLocks xmlns:a="http://schemas.openxmlformats.org/drawingml/2006/main" noChangeAspect="1"/>
-            </wp:cNvGraphicFramePr>
-            <a:graphic xmlns:a="http://schemas.openxmlformats.org/drawingml/2006/main">
-              <a:graphicData uri="http://schemas.openxmlformats.org/drawingml/2006/picture">
-                <pic:pic xmlns:pic="http://schemas.openxmlformats.org/drawingml/2006/picture">
-                  <pic:nvPicPr>
-                    <pic:cNvPr id="10" name="Picture 10" descr="A screenshot of a computer&#10;&#10;Description automatically generated with medium confidence"/>
-                    <pic:cNvPicPr/>
-                  </pic:nvPicPr>
-                  <pic:blipFill>
-                    <a:blip r:embed="rId10"/>
-                    <a:stretch>
-                      <a:fillRect/>
-                    </a:stretch>
-                  </pic:blipFill>
-                  <pic:spPr>
-                    <a:xfrm>
-                      <a:off x="0" y="0"/>
-                      <a:ext cx="4852800" cy="1623600"/>
-                    </a:xfrm>
-                    <a:prstGeom prst="rect">
-                      <a:avLst/>
-                    </a:prstGeom>
-                  </pic:spPr>
-                </pic:pic>
-              </a:graphicData>
-            </a:graphic>
-          </wp:inline>
-        </w:drawing>
-      </w:r>
-    </w:p>
-    <w:p>
-      <w:pPr>
-        <w:pStyle w:val="ListParagraph"/>
-        <w:numPr>
-          <w:ilvl w:val="0"/>
-          <w:numId w:val="1"/>
-        </w:numPr>
-      </w:pPr>
-      <w:r>
-        <w:t xml:space="preserve">Select the CTCAPI and enter your provided </w:t>
+        <w:t>Navigate to Environments, s</w:t>
+      </w:r>
+      <w:r>
+        <w:t xml:space="preserve">elect the CTCAPI and enter your provided </w:t>
       </w:r>
       <w:proofErr w:type="spellStart"/>
       <w:r>
@@ -398,7 +301,7 @@
                     <pic:cNvPicPr/>
                   </pic:nvPicPr>
                   <pic:blipFill>
-                    <a:blip r:embed="rId11"/>
+                    <a:blip r:embed="rId9"/>
                     <a:stretch>
                       <a:fillRect/>
                     </a:stretch>
@@ -455,7 +358,7 @@
                     <pic:cNvPicPr/>
                   </pic:nvPicPr>
                   <pic:blipFill>
-                    <a:blip r:embed="rId12"/>
+                    <a:blip r:embed="rId10"/>
                     <a:stretch>
                       <a:fillRect/>
                     </a:stretch>
@@ -474,6 +377,11 @@
             </a:graphic>
           </wp:inline>
         </w:drawing>
+      </w:r>
+    </w:p>
+    <w:p>
+      <w:r>
+        <w:br w:type="page"/>
       </w:r>
     </w:p>
     <w:p>
@@ -513,7 +421,7 @@
                     <pic:cNvPicPr/>
                   </pic:nvPicPr>
                   <pic:blipFill>
-                    <a:blip r:embed="rId13"/>
+                    <a:blip r:embed="rId11"/>
                     <a:stretch>
                       <a:fillRect/>
                     </a:stretch>
@@ -764,6 +672,7 @@
     <w:lsdException w:name="HTML Sample" w:semiHidden="1" w:unhideWhenUsed="1"/>
     <w:lsdException w:name="HTML Typewriter" w:semiHidden="1" w:unhideWhenUsed="1"/>
     <w:lsdException w:name="HTML Variable" w:semiHidden="1" w:unhideWhenUsed="1"/>
+    <w:lsdException w:name="Normal Table" w:semiHidden="1" w:unhideWhenUsed="1"/>
     <w:lsdException w:name="annotation subject" w:semiHidden="1" w:unhideWhenUsed="1"/>
     <w:lsdException w:name="No List" w:semiHidden="1" w:unhideWhenUsed="1"/>
     <w:lsdException w:name="Outline List 1" w:semiHidden="1" w:unhideWhenUsed="1"/>
@@ -810,8 +719,10 @@
     <w:lsdException w:name="Table Subtle 2" w:semiHidden="1" w:unhideWhenUsed="1"/>
     <w:lsdException w:name="Table Web 1" w:semiHidden="1" w:unhideWhenUsed="1"/>
     <w:lsdException w:name="Table Web 2" w:semiHidden="1" w:unhideWhenUsed="1"/>
+    <w:lsdException w:name="Table Web 3" w:semiHidden="1" w:unhideWhenUsed="1"/>
     <w:lsdException w:name="Balloon Text" w:semiHidden="1" w:unhideWhenUsed="1"/>
     <w:lsdException w:name="Table Grid" w:uiPriority="39"/>
+    <w:lsdException w:name="Table Theme" w:semiHidden="1" w:unhideWhenUsed="1"/>
     <w:lsdException w:name="Placeholder Text" w:semiHidden="1"/>
     <w:lsdException w:name="No Spacing" w:uiPriority="1" w:qFormat="1"/>
     <w:lsdException w:name="Light Shading" w:uiPriority="60"/>

</xml_diff>